<commit_message>
feat(entire project): export jar, add docs, change format of messages
</commit_message>
<xml_diff>
--- a/docs/Instructions.docx
+++ b/docs/Instructions.docx
@@ -140,7 +140,21 @@
         <w:rPr>
           <w:lang w:val="en-US"/>
         </w:rPr>
-        <w:t xml:space="preserve">2 suppliers – biko and </w:t>
+        <w:t xml:space="preserve">2 suppliers – </w:t>
+      </w:r>
+      <w:proofErr w:type="spellStart"/>
+      <w:r>
+        <w:rPr>
+          <w:lang w:val="en-US"/>
+        </w:rPr>
+        <w:t>biko</w:t>
+      </w:r>
+      <w:proofErr w:type="spellEnd"/>
+      <w:r>
+        <w:rPr>
+          <w:lang w:val="en-US"/>
+        </w:rPr>
+        <w:t xml:space="preserve"> and </w:t>
       </w:r>
       <w:proofErr w:type="spellStart"/>
       <w:r>
@@ -196,6 +210,73 @@
           <w:lang w:val="en-US"/>
         </w:rPr>
         <w:t>To procced, you need to enter ‘1’ or ‘2’.</w:t>
+      </w:r>
+    </w:p>
+    <w:p>
+      <w:pPr>
+        <w:rPr>
+          <w:lang w:val="en-US"/>
+        </w:rPr>
+      </w:pPr>
+      <w:r>
+        <w:rPr>
+          <w:lang w:val="en-US"/>
+        </w:rPr>
+        <w:t>After pressing ‘1’, you will procced to the next menu:</w:t>
+      </w:r>
+    </w:p>
+    <w:p>
+      <w:pPr>
+        <w:rPr>
+          <w:lang w:val="en-US"/>
+        </w:rPr>
+      </w:pPr>
+      <w:r>
+        <w:rPr>
+          <w:noProof/>
+          <w:lang w:val="en-US"/>
+        </w:rPr>
+        <w:drawing>
+          <wp:inline distT="0" distB="0" distL="0" distR="0" wp14:anchorId="255D4434" wp14:editId="6E385D92">
+            <wp:extent cx="5080000" cy="2590800"/>
+            <wp:effectExtent l="0" t="0" r="0" b="0"/>
+            <wp:docPr id="638831869" name="Picture 1"/>
+            <wp:cNvGraphicFramePr>
+              <a:graphicFrameLocks xmlns:a="http://schemas.openxmlformats.org/drawingml/2006/main" noChangeAspect="1"/>
+            </wp:cNvGraphicFramePr>
+            <a:graphic xmlns:a="http://schemas.openxmlformats.org/drawingml/2006/main">
+              <a:graphicData uri="http://schemas.openxmlformats.org/drawingml/2006/picture">
+                <pic:pic xmlns:pic="http://schemas.openxmlformats.org/drawingml/2006/picture">
+                  <pic:nvPicPr>
+                    <pic:cNvPr id="638831869" name="Picture 638831869"/>
+                    <pic:cNvPicPr/>
+                  </pic:nvPicPr>
+                  <pic:blipFill>
+                    <a:blip r:embed="rId5">
+                      <a:extLst>
+                        <a:ext uri="{28A0092B-C50C-407E-A947-70E740481C1C}">
+                          <a14:useLocalDpi xmlns:a14="http://schemas.microsoft.com/office/drawing/2010/main" val="0"/>
+                        </a:ext>
+                      </a:extLst>
+                    </a:blip>
+                    <a:stretch>
+                      <a:fillRect/>
+                    </a:stretch>
+                  </pic:blipFill>
+                  <pic:spPr>
+                    <a:xfrm>
+                      <a:off x="0" y="0"/>
+                      <a:ext cx="5080000" cy="2590800"/>
+                    </a:xfrm>
+                    <a:prstGeom prst="rect">
+                      <a:avLst/>
+                    </a:prstGeom>
+                  </pic:spPr>
+                </pic:pic>
+              </a:graphicData>
+            </a:graphic>
+          </wp:inline>
+        </w:drawing>
       </w:r>
     </w:p>
     <w:p>
@@ -211,6 +292,13 @@
           <w:lang w:val="en-US"/>
         </w:rPr>
       </w:pPr>
+      <w:r>
+        <w:rPr>
+          <w:lang w:val="en-US"/>
+        </w:rPr>
+        <w:lastRenderedPageBreak/>
+        <w:t>After each input, the program outputs a menu with the option to select a new option. Let’s take the previous example:</w:t>
+      </w:r>
     </w:p>
     <w:p>
       <w:pPr>
@@ -218,11 +306,362 @@
           <w:lang w:val="en-US"/>
         </w:rPr>
       </w:pPr>
+      <w:r>
+        <w:rPr>
+          <w:noProof/>
+          <w:color w:val="3A7C22" w:themeColor="accent6" w:themeShade="BF"/>
+          <w:lang w:val="en-US"/>
+        </w:rPr>
+        <mc:AlternateContent>
+          <mc:Choice Requires="wps">
+            <w:drawing>
+              <wp:anchor distT="0" distB="0" distL="114300" distR="114300" simplePos="0" relativeHeight="251661312" behindDoc="0" locked="0" layoutInCell="1" allowOverlap="1" wp14:anchorId="06569405" wp14:editId="2C4A7FE5">
+                <wp:simplePos x="0" y="0"/>
+                <wp:positionH relativeFrom="column">
+                  <wp:posOffset>36286</wp:posOffset>
+                </wp:positionH>
+                <wp:positionV relativeFrom="paragraph">
+                  <wp:posOffset>2195921</wp:posOffset>
+                </wp:positionV>
+                <wp:extent cx="1386114" cy="391885"/>
+                <wp:effectExtent l="0" t="0" r="11430" b="14605"/>
+                <wp:wrapNone/>
+                <wp:docPr id="1654811088" name="Rectangle 4"/>
+                <wp:cNvGraphicFramePr/>
+                <a:graphic xmlns:a="http://schemas.openxmlformats.org/drawingml/2006/main">
+                  <a:graphicData uri="http://schemas.microsoft.com/office/word/2010/wordprocessingShape">
+                    <wps:wsp>
+                      <wps:cNvSpPr/>
+                      <wps:spPr>
+                        <a:xfrm>
+                          <a:off x="0" y="0"/>
+                          <a:ext cx="1386114" cy="391885"/>
+                        </a:xfrm>
+                        <a:prstGeom prst="rect">
+                          <a:avLst/>
+                        </a:prstGeom>
+                        <a:noFill/>
+                        <a:ln>
+                          <a:solidFill>
+                            <a:schemeClr val="accent6"/>
+                          </a:solidFill>
+                        </a:ln>
+                      </wps:spPr>
+                      <wps:style>
+                        <a:lnRef idx="2">
+                          <a:schemeClr val="accent1">
+                            <a:shade val="15000"/>
+                          </a:schemeClr>
+                        </a:lnRef>
+                        <a:fillRef idx="1">
+                          <a:schemeClr val="accent1"/>
+                        </a:fillRef>
+                        <a:effectRef idx="0">
+                          <a:schemeClr val="accent1"/>
+                        </a:effectRef>
+                        <a:fontRef idx="minor">
+                          <a:schemeClr val="lt1"/>
+                        </a:fontRef>
+                      </wps:style>
+                      <wps:bodyPr rot="0" spcFirstLastPara="0" vertOverflow="overflow" horzOverflow="overflow" vert="horz" wrap="square" lIns="91440" tIns="45720" rIns="91440" bIns="45720" numCol="1" spcCol="0" rtlCol="0" fromWordArt="0" anchor="ctr" anchorCtr="0" forceAA="0" compatLnSpc="1">
+                        <a:prstTxWarp prst="textNoShape">
+                          <a:avLst/>
+                        </a:prstTxWarp>
+                        <a:noAutofit/>
+                      </wps:bodyPr>
+                    </wps:wsp>
+                  </a:graphicData>
+                </a:graphic>
+              </wp:anchor>
+            </w:drawing>
+          </mc:Choice>
+          <mc:Fallback>
+            <w:pict>
+              <v:rect w14:anchorId="19E51087" id="Rectangle 4" o:spid="_x0000_s1026" style="position:absolute;margin-left:2.85pt;margin-top:172.9pt;width:109.15pt;height:30.85pt;z-index:251661312;visibility:visible;mso-wrap-style:square;mso-wrap-distance-left:9pt;mso-wrap-distance-top:0;mso-wrap-distance-right:9pt;mso-wrap-distance-bottom:0;mso-position-horizontal:absolute;mso-position-horizontal-relative:text;mso-position-vertical:absolute;mso-position-vertical-relative:text;v-text-anchor:middle" o:gfxdata="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" filled="f" strokecolor="#4ea72e [3209]" strokeweight="1pt"/>
+            </w:pict>
+          </mc:Fallback>
+        </mc:AlternateContent>
+      </w:r>
+      <w:r>
+        <w:rPr>
+          <w:noProof/>
+          <w:color w:val="3A7C22" w:themeColor="accent6" w:themeShade="BF"/>
+          <w:lang w:val="en-US"/>
+        </w:rPr>
+        <mc:AlternateContent>
+          <mc:Choice Requires="wps">
+            <w:drawing>
+              <wp:anchor distT="0" distB="0" distL="114300" distR="114300" simplePos="0" relativeHeight="251660288" behindDoc="0" locked="0" layoutInCell="1" allowOverlap="1" wp14:anchorId="05B2D4B7" wp14:editId="34EBBCA0">
+                <wp:simplePos x="0" y="0"/>
+                <wp:positionH relativeFrom="column">
+                  <wp:posOffset>0</wp:posOffset>
+                </wp:positionH>
+                <wp:positionV relativeFrom="paragraph">
+                  <wp:posOffset>606606</wp:posOffset>
+                </wp:positionV>
+                <wp:extent cx="3200400" cy="1465943"/>
+                <wp:effectExtent l="0" t="0" r="12700" b="7620"/>
+                <wp:wrapNone/>
+                <wp:docPr id="409938848" name="Rectangle 3"/>
+                <wp:cNvGraphicFramePr/>
+                <a:graphic xmlns:a="http://schemas.openxmlformats.org/drawingml/2006/main">
+                  <a:graphicData uri="http://schemas.microsoft.com/office/word/2010/wordprocessingShape">
+                    <wps:wsp>
+                      <wps:cNvSpPr/>
+                      <wps:spPr>
+                        <a:xfrm>
+                          <a:off x="0" y="0"/>
+                          <a:ext cx="3200400" cy="1465943"/>
+                        </a:xfrm>
+                        <a:prstGeom prst="rect">
+                          <a:avLst/>
+                        </a:prstGeom>
+                        <a:noFill/>
+                        <a:ln>
+                          <a:solidFill>
+                            <a:schemeClr val="accent1"/>
+                          </a:solidFill>
+                        </a:ln>
+                      </wps:spPr>
+                      <wps:style>
+                        <a:lnRef idx="2">
+                          <a:schemeClr val="accent1">
+                            <a:shade val="15000"/>
+                          </a:schemeClr>
+                        </a:lnRef>
+                        <a:fillRef idx="1">
+                          <a:schemeClr val="accent1"/>
+                        </a:fillRef>
+                        <a:effectRef idx="0">
+                          <a:schemeClr val="accent1"/>
+                        </a:effectRef>
+                        <a:fontRef idx="minor">
+                          <a:schemeClr val="lt1"/>
+                        </a:fontRef>
+                      </wps:style>
+                      <wps:bodyPr rot="0" spcFirstLastPara="0" vertOverflow="overflow" horzOverflow="overflow" vert="horz" wrap="square" lIns="91440" tIns="45720" rIns="91440" bIns="45720" numCol="1" spcCol="0" rtlCol="0" fromWordArt="0" anchor="ctr" anchorCtr="0" forceAA="0" compatLnSpc="1">
+                        <a:prstTxWarp prst="textNoShape">
+                          <a:avLst/>
+                        </a:prstTxWarp>
+                        <a:noAutofit/>
+                      </wps:bodyPr>
+                    </wps:wsp>
+                  </a:graphicData>
+                </a:graphic>
+              </wp:anchor>
+            </w:drawing>
+          </mc:Choice>
+          <mc:Fallback>
+            <w:pict>
+              <v:rect w14:anchorId="7698C390" id="Rectangle 3" o:spid="_x0000_s1026" style="position:absolute;margin-left:0;margin-top:47.75pt;width:252pt;height:115.45pt;z-index:251660288;visibility:visible;mso-wrap-style:square;mso-wrap-distance-left:9pt;mso-wrap-distance-top:0;mso-wrap-distance-right:9pt;mso-wrap-distance-bottom:0;mso-position-horizontal:absolute;mso-position-horizontal-relative:text;mso-position-vertical:absolute;mso-position-vertical-relative:text;v-text-anchor:middle" o:gfxdata="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" filled="f" strokecolor="#156082 [3204]" strokeweight="1pt"/>
+            </w:pict>
+          </mc:Fallback>
+        </mc:AlternateContent>
+      </w:r>
+      <w:r>
+        <w:rPr>
+          <w:noProof/>
+          <w:lang w:val="en-US"/>
+        </w:rPr>
+        <mc:AlternateContent>
+          <mc:Choice Requires="wps">
+            <w:drawing>
+              <wp:anchor distT="0" distB="0" distL="114300" distR="114300" simplePos="0" relativeHeight="251659264" behindDoc="0" locked="0" layoutInCell="1" allowOverlap="1" wp14:anchorId="02B3510C" wp14:editId="38D3F19D">
+                <wp:simplePos x="0" y="0"/>
+                <wp:positionH relativeFrom="column">
+                  <wp:posOffset>0</wp:posOffset>
+                </wp:positionH>
+                <wp:positionV relativeFrom="paragraph">
+                  <wp:posOffset>250734</wp:posOffset>
+                </wp:positionV>
+                <wp:extent cx="5043714" cy="355600"/>
+                <wp:effectExtent l="0" t="0" r="11430" b="12700"/>
+                <wp:wrapNone/>
+                <wp:docPr id="1188050875" name="Rectangle 2"/>
+                <wp:cNvGraphicFramePr/>
+                <a:graphic xmlns:a="http://schemas.openxmlformats.org/drawingml/2006/main">
+                  <a:graphicData uri="http://schemas.microsoft.com/office/word/2010/wordprocessingShape">
+                    <wps:wsp>
+                      <wps:cNvSpPr/>
+                      <wps:spPr>
+                        <a:xfrm>
+                          <a:off x="0" y="0"/>
+                          <a:ext cx="5043714" cy="355600"/>
+                        </a:xfrm>
+                        <a:prstGeom prst="rect">
+                          <a:avLst/>
+                        </a:prstGeom>
+                        <a:noFill/>
+                        <a:ln>
+                          <a:solidFill>
+                            <a:srgbClr val="FF0000"/>
+                          </a:solidFill>
+                        </a:ln>
+                      </wps:spPr>
+                      <wps:style>
+                        <a:lnRef idx="2">
+                          <a:schemeClr val="accent1">
+                            <a:shade val="15000"/>
+                          </a:schemeClr>
+                        </a:lnRef>
+                        <a:fillRef idx="1">
+                          <a:schemeClr val="accent1"/>
+                        </a:fillRef>
+                        <a:effectRef idx="0">
+                          <a:schemeClr val="accent1"/>
+                        </a:effectRef>
+                        <a:fontRef idx="minor">
+                          <a:schemeClr val="lt1"/>
+                        </a:fontRef>
+                      </wps:style>
+                      <wps:bodyPr rot="0" spcFirstLastPara="0" vertOverflow="overflow" horzOverflow="overflow" vert="horz" wrap="square" lIns="91440" tIns="45720" rIns="91440" bIns="45720" numCol="1" spcCol="0" rtlCol="0" fromWordArt="0" anchor="ctr" anchorCtr="0" forceAA="0" compatLnSpc="1">
+                        <a:prstTxWarp prst="textNoShape">
+                          <a:avLst/>
+                        </a:prstTxWarp>
+                        <a:noAutofit/>
+                      </wps:bodyPr>
+                    </wps:wsp>
+                  </a:graphicData>
+                </a:graphic>
+              </wp:anchor>
+            </w:drawing>
+          </mc:Choice>
+          <mc:Fallback>
+            <w:pict>
+              <v:rect w14:anchorId="085BDC4F" id="Rectangle 2" o:spid="_x0000_s1026" style="position:absolute;margin-left:0;margin-top:19.75pt;width:397.15pt;height:28pt;z-index:251659264;visibility:visible;mso-wrap-style:square;mso-wrap-distance-left:9pt;mso-wrap-distance-top:0;mso-wrap-distance-right:9pt;mso-wrap-distance-bottom:0;mso-position-horizontal:absolute;mso-position-horizontal-relative:text;mso-position-vertical:absolute;mso-position-vertical-relative:text;v-text-anchor:middle" o:gfxdata="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" filled="f" strokecolor="red" strokeweight="1pt"/>
+            </w:pict>
+          </mc:Fallback>
+        </mc:AlternateContent>
+      </w:r>
+      <w:r>
+        <w:rPr>
+          <w:noProof/>
+          <w:lang w:val="en-US"/>
+        </w:rPr>
+        <w:drawing>
+          <wp:inline distT="0" distB="0" distL="0" distR="0" wp14:anchorId="53BAAE11" wp14:editId="3BB4AB4D">
+            <wp:extent cx="5080000" cy="2590800"/>
+            <wp:effectExtent l="0" t="0" r="0" b="0"/>
+            <wp:docPr id="396109465" name="Picture 1"/>
+            <wp:cNvGraphicFramePr>
+              <a:graphicFrameLocks xmlns:a="http://schemas.openxmlformats.org/drawingml/2006/main" noChangeAspect="1"/>
+            </wp:cNvGraphicFramePr>
+            <a:graphic xmlns:a="http://schemas.openxmlformats.org/drawingml/2006/main">
+              <a:graphicData uri="http://schemas.openxmlformats.org/drawingml/2006/picture">
+                <pic:pic xmlns:pic="http://schemas.openxmlformats.org/drawingml/2006/picture">
+                  <pic:nvPicPr>
+                    <pic:cNvPr id="638831869" name="Picture 638831869"/>
+                    <pic:cNvPicPr/>
+                  </pic:nvPicPr>
+                  <pic:blipFill>
+                    <a:blip r:embed="rId5">
+                      <a:extLst>
+                        <a:ext uri="{28A0092B-C50C-407E-A947-70E740481C1C}">
+                          <a14:useLocalDpi xmlns:a14="http://schemas.microsoft.com/office/drawing/2010/main" val="0"/>
+                        </a:ext>
+                      </a:extLst>
+                    </a:blip>
+                    <a:stretch>
+                      <a:fillRect/>
+                    </a:stretch>
+                  </pic:blipFill>
+                  <pic:spPr>
+                    <a:xfrm>
+                      <a:off x="0" y="0"/>
+                      <a:ext cx="5080000" cy="2590800"/>
+                    </a:xfrm>
+                    <a:prstGeom prst="rect">
+                      <a:avLst/>
+                    </a:prstGeom>
+                  </pic:spPr>
+                </pic:pic>
+              </a:graphicData>
+            </a:graphic>
+          </wp:inline>
+        </w:drawing>
+      </w:r>
     </w:p>
     <w:p>
       <w:pPr>
         <w:rPr>
-          <w:rFonts w:hint="cs"/>
+          <w:lang w:val="en-US"/>
+        </w:rPr>
+      </w:pPr>
+      <w:r>
+        <w:rPr>
+          <w:color w:val="FF0000"/>
+          <w:lang w:val="en-US"/>
+        </w:rPr>
+        <w:t>In the red section</w:t>
+      </w:r>
+      <w:r>
+        <w:rPr>
+          <w:lang w:val="en-US"/>
+        </w:rPr>
+        <w:t>, an explanation about the screen is displayed.</w:t>
+      </w:r>
+      <w:r>
+        <w:rPr>
+          <w:lang w:val="en-US"/>
+        </w:rPr>
+        <w:t xml:space="preserve"> </w:t>
+      </w:r>
+      <w:r>
+        <w:rPr>
+          <w:lang w:val="en-US"/>
+        </w:rPr>
+        <w:t>In our example</w:t>
+      </w:r>
+      <w:r>
+        <w:rPr>
+          <w:lang w:val="en-US"/>
+        </w:rPr>
+        <w:t>, asking you to pick a supplier card number from the list.</w:t>
+      </w:r>
+    </w:p>
+    <w:p>
+      <w:pPr>
+        <w:rPr>
+          <w:lang w:val="en-US"/>
+        </w:rPr>
+      </w:pPr>
+      <w:r>
+        <w:rPr>
+          <w:color w:val="215E99" w:themeColor="text2" w:themeTint="BF"/>
+          <w:lang w:val="en-US"/>
+        </w:rPr>
+        <w:t>In the Blue section</w:t>
+      </w:r>
+      <w:r>
+        <w:rPr>
+          <w:lang w:val="en-US"/>
+        </w:rPr>
+        <w:t>, the actual data is displayed. In our example, the suppliers list.</w:t>
+      </w:r>
+    </w:p>
+    <w:p>
+      <w:pPr>
+        <w:rPr>
+          <w:lang w:val="en-US"/>
+        </w:rPr>
+      </w:pPr>
+      <w:r>
+        <w:rPr>
+          <w:color w:val="3A7C22" w:themeColor="accent6" w:themeShade="BF"/>
+          <w:lang w:val="en-US"/>
+        </w:rPr>
+        <w:t>In the green section</w:t>
+      </w:r>
+      <w:r>
+        <w:rPr>
+          <w:lang w:val="en-US"/>
+        </w:rPr>
+        <w:t>, you are required to enter your input. The program will process your input and proceed to the next stage.</w:t>
+      </w:r>
+    </w:p>
+    <w:p>
+      <w:pPr>
+        <w:rPr>
           <w:rtl/>
           <w:lang w:val="en-US"/>
         </w:rPr>
@@ -841,7 +1280,6 @@
   <w:style w:type="character" w:default="1" w:styleId="DefaultParagraphFont">
     <w:name w:val="Default Paragraph Font"/>
     <w:uiPriority w:val="1"/>
-    <w:semiHidden/>
     <w:unhideWhenUsed/>
   </w:style>
   <w:style w:type="table" w:default="1" w:styleId="TableNormal">

</xml_diff>